<commit_message>
URS version one added
</commit_message>
<xml_diff>
--- a/Documents/Use case - L.docx
+++ b/Documents/Use case - L.docx
@@ -6,11 +6,13 @@
       <w:pPr>
         <w:rPr>
           <w:b/>
+          <w:u w:val="single"/>
         </w:rPr>
       </w:pPr>
       <w:r>
         <w:rPr>
           <w:b/>
+          <w:u w:val="single"/>
         </w:rPr>
         <w:t>Splitting the flow</w:t>
       </w:r>
@@ -21,81 +23,88 @@
       </w:r>
     </w:p>
     <w:p>
-      <w:r>
+      <w:pPr>
+        <w:rPr>
+          <w:u w:val="single"/>
+        </w:rPr>
+      </w:pPr>
+      <w:r>
+        <w:rPr>
+          <w:u w:val="single"/>
+        </w:rPr>
         <w:t>Actor: User</w:t>
       </w:r>
     </w:p>
     <w:p>
-      <w:r>
+      <w:pPr>
+        <w:rPr>
+          <w:u w:val="single"/>
+        </w:rPr>
+      </w:pPr>
+      <w:r>
+        <w:rPr>
+          <w:u w:val="single"/>
+        </w:rPr>
         <w:t>Pre: There are at least one pump and one sink in the network</w:t>
       </w:r>
     </w:p>
-    <w:p>
-      <w:pPr>
-        <w:pStyle w:val="ListParagraph"/>
-        <w:rPr>
-          <w:rFonts w:ascii="Times New Roman" w:hAnsi="Times New Roman"/>
-          <w:sz w:val="24"/>
-          <w:szCs w:val="24"/>
-          <w:u w:val="single"/>
-          <w:lang w:val="en-GB"/>
-        </w:rPr>
-      </w:pPr>
-      <w:r>
-        <w:rPr>
-          <w:rFonts w:ascii="Times New Roman" w:hAnsi="Times New Roman"/>
-          <w:sz w:val="24"/>
-          <w:szCs w:val="24"/>
+    <w:p/>
+    <w:p>
+      <w:pPr>
+        <w:rPr>
+          <w:u w:val="single"/>
+          <w:lang w:val="en-GB"/>
+        </w:rPr>
+      </w:pPr>
+      <w:r>
+        <w:rPr>
           <w:u w:val="single"/>
           <w:lang w:val="en-GB"/>
         </w:rPr>
         <w:t>Main Success Scenario</w:t>
       </w:r>
-    </w:p>
-    <w:p>
-      <w:pPr>
-        <w:pStyle w:val="ListParagraph"/>
-        <w:numPr>
-          <w:ilvl w:val="0"/>
-          <w:numId w:val="2"/>
-        </w:numPr>
-      </w:pPr>
+      <w:r>
+        <w:rPr>
+          <w:u w:val="single"/>
+          <w:lang w:val="en-GB"/>
+        </w:rPr>
+        <w:t>:</w:t>
+      </w:r>
+    </w:p>
+    <w:p>
+      <w:pPr>
+        <w:rPr>
+          <w:u w:val="single"/>
+          <w:lang w:val="en-GB"/>
+        </w:rPr>
+      </w:pPr>
+      <w:r>
+        <w:t xml:space="preserve">1. </w:t>
+      </w:r>
       <w:r>
         <w:t>User chooses splitter or adjustable splitter and adds it to the network</w:t>
       </w:r>
     </w:p>
     <w:p>
-      <w:pPr>
-        <w:pStyle w:val="ListParagraph"/>
-        <w:numPr>
-          <w:ilvl w:val="0"/>
-          <w:numId w:val="2"/>
-        </w:numPr>
-      </w:pPr>
+      <w:r>
+        <w:t xml:space="preserve">2. </w:t>
+      </w:r>
       <w:r>
         <w:t>System draws the splitter</w:t>
       </w:r>
     </w:p>
     <w:p>
-      <w:pPr>
-        <w:pStyle w:val="ListParagraph"/>
-        <w:numPr>
-          <w:ilvl w:val="0"/>
-          <w:numId w:val="2"/>
-        </w:numPr>
-      </w:pPr>
+      <w:r>
+        <w:t xml:space="preserve">3. </w:t>
+      </w:r>
       <w:r>
         <w:t>User makes connection between pump, splitter and sink.</w:t>
       </w:r>
     </w:p>
     <w:p>
-      <w:pPr>
-        <w:pStyle w:val="ListParagraph"/>
-        <w:numPr>
-          <w:ilvl w:val="0"/>
-          <w:numId w:val="2"/>
-        </w:numPr>
-      </w:pPr>
+      <w:r>
+        <w:t xml:space="preserve">4. </w:t>
+      </w:r>
       <w:r>
         <w:t>System splits the flow between the upper and lower output of the splitter</w:t>
       </w:r>
@@ -121,12 +130,18 @@
     </w:p>
     <w:p>
       <w:r>
-        <w:t>4a. Splitter is adjustable splitter</w:t>
-      </w:r>
-    </w:p>
-    <w:p>
-      <w:r>
-        <w:t xml:space="preserve">   .1 User can adjust the percentage fuel that leaves the upper output of the splitter </w:t>
+        <w:t xml:space="preserve">4.a </w:t>
+      </w:r>
+      <w:r>
+        <w:t>Splitter is adjustable splitter</w:t>
+      </w:r>
+    </w:p>
+    <w:p>
+      <w:r>
+        <w:t xml:space="preserve">   4.a.1</w:t>
+      </w:r>
+      <w:r>
+        <w:t xml:space="preserve"> User can adjust the percentage fuel that leaves the upper output of the splitter </w:t>
       </w:r>
     </w:p>
     <w:p/>
@@ -135,11 +150,13 @@
       <w:pPr>
         <w:rPr>
           <w:b/>
+          <w:u w:val="single"/>
         </w:rPr>
       </w:pPr>
       <w:r>
         <w:rPr>
           <w:b/>
+          <w:u w:val="single"/>
         </w:rPr>
         <w:t>Undo last change</w:t>
       </w:r>
@@ -150,57 +167,72 @@
       </w:r>
     </w:p>
     <w:p>
-      <w:r>
+      <w:pPr>
+        <w:rPr>
+          <w:u w:val="single"/>
+        </w:rPr>
+      </w:pPr>
+      <w:r>
+        <w:rPr>
+          <w:u w:val="single"/>
+        </w:rPr>
         <w:t>Actor: User</w:t>
       </w:r>
     </w:p>
     <w:p>
-      <w:r>
+      <w:pPr>
+        <w:rPr>
+          <w:u w:val="single"/>
+        </w:rPr>
+      </w:pPr>
+      <w:r>
+        <w:rPr>
+          <w:u w:val="single"/>
+        </w:rPr>
         <w:t xml:space="preserve">Pre: At least one modification had been made </w:t>
       </w:r>
     </w:p>
     <w:p>
       <w:pPr>
-        <w:pStyle w:val="ListParagraph"/>
-        <w:rPr>
-          <w:rFonts w:ascii="Times New Roman" w:hAnsi="Times New Roman"/>
-          <w:sz w:val="24"/>
-          <w:szCs w:val="24"/>
-          <w:u w:val="single"/>
-          <w:lang w:val="en-GB"/>
-        </w:rPr>
-      </w:pPr>
-      <w:r>
-        <w:rPr>
-          <w:rFonts w:ascii="Times New Roman" w:hAnsi="Times New Roman"/>
-          <w:sz w:val="24"/>
-          <w:szCs w:val="24"/>
+        <w:rPr>
+          <w:u w:val="single"/>
+        </w:rPr>
+      </w:pPr>
+    </w:p>
+    <w:p>
+      <w:pPr>
+        <w:rPr>
+          <w:u w:val="single"/>
+          <w:lang w:val="en-GB"/>
+        </w:rPr>
+      </w:pPr>
+      <w:r>
+        <w:rPr>
           <w:u w:val="single"/>
           <w:lang w:val="en-GB"/>
         </w:rPr>
         <w:t>Main Success Scenario</w:t>
       </w:r>
-    </w:p>
-    <w:p>
-      <w:pPr>
-        <w:pStyle w:val="ListParagraph"/>
-        <w:numPr>
-          <w:ilvl w:val="0"/>
-          <w:numId w:val="3"/>
-        </w:numPr>
-      </w:pPr>
+      <w:r>
+        <w:rPr>
+          <w:u w:val="single"/>
+          <w:lang w:val="en-GB"/>
+        </w:rPr>
+        <w:t>:</w:t>
+      </w:r>
+    </w:p>
+    <w:p>
+      <w:r>
+        <w:t xml:space="preserve">1. </w:t>
+      </w:r>
       <w:r>
         <w:t>User clicks on undo button</w:t>
       </w:r>
     </w:p>
     <w:p>
-      <w:pPr>
-        <w:pStyle w:val="ListParagraph"/>
-        <w:numPr>
-          <w:ilvl w:val="0"/>
-          <w:numId w:val="3"/>
-        </w:numPr>
-      </w:pPr>
+      <w:r>
+        <w:t xml:space="preserve">2. </w:t>
+      </w:r>
       <w:r>
         <w:t>System depict the network by one action backwards</w:t>
       </w:r>
@@ -220,46 +252,67 @@
       </w:r>
     </w:p>
     <w:p>
-      <w:pPr>
-        <w:pStyle w:val="ListParagraph"/>
-        <w:rPr>
-          <w:rFonts w:ascii="Times New Roman" w:hAnsi="Times New Roman"/>
-          <w:sz w:val="24"/>
-          <w:szCs w:val="24"/>
-          <w:u w:val="single"/>
-          <w:lang w:val="en-GB"/>
-        </w:rPr>
-      </w:pPr>
-      <w:r>
-        <w:rPr>
-          <w:rFonts w:ascii="Times New Roman" w:hAnsi="Times New Roman"/>
-          <w:sz w:val="24"/>
-          <w:szCs w:val="24"/>
+      <w:r>
+        <w:t>Goal level: Sea level</w:t>
+      </w:r>
+    </w:p>
+    <w:p>
+      <w:pPr>
+        <w:rPr>
+          <w:u w:val="single"/>
+        </w:rPr>
+      </w:pPr>
+      <w:r>
+        <w:rPr>
+          <w:u w:val="single"/>
+        </w:rPr>
+        <w:t>Actor: User</w:t>
+      </w:r>
+    </w:p>
+    <w:p>
+      <w:pPr>
+        <w:rPr>
+          <w:u w:val="single"/>
+          <w:lang w:val="en-GB"/>
+        </w:rPr>
+      </w:pPr>
+    </w:p>
+    <w:p>
+      <w:pPr>
+        <w:rPr>
+          <w:u w:val="single"/>
+          <w:lang w:val="en-GB"/>
+        </w:rPr>
+      </w:pPr>
+      <w:r>
+        <w:rPr>
           <w:u w:val="single"/>
           <w:lang w:val="en-GB"/>
         </w:rPr>
         <w:t>Main Success Scenario</w:t>
       </w:r>
-    </w:p>
-    <w:p>
-      <w:pPr>
-        <w:pStyle w:val="ListParagraph"/>
-        <w:numPr>
-          <w:ilvl w:val="0"/>
-          <w:numId w:val="4"/>
-        </w:numPr>
-        <w:rPr>
-          <w:rFonts w:ascii="Times New Roman" w:hAnsi="Times New Roman"/>
-          <w:sz w:val="24"/>
-          <w:szCs w:val="24"/>
-          <w:lang w:val="en-GB"/>
-        </w:rPr>
-      </w:pPr>
-      <w:r>
-        <w:rPr>
-          <w:rFonts w:ascii="Times New Roman" w:hAnsi="Times New Roman"/>
-          <w:sz w:val="24"/>
-          <w:szCs w:val="24"/>
+      <w:r>
+        <w:rPr>
+          <w:u w:val="single"/>
+          <w:lang w:val="en-GB"/>
+        </w:rPr>
+        <w:t>:</w:t>
+      </w:r>
+    </w:p>
+    <w:p>
+      <w:pPr>
+        <w:rPr>
+          <w:lang w:val="en-GB"/>
+        </w:rPr>
+      </w:pPr>
+      <w:r>
+        <w:rPr>
+          <w:lang w:val="en-GB"/>
+        </w:rPr>
+        <w:t xml:space="preserve">1. </w:t>
+      </w:r>
+      <w:r>
+        <w:rPr>
           <w:lang w:val="en-GB"/>
         </w:rPr>
         <w:t>User presses the button “new file”</w:t>
@@ -267,23 +320,19 @@
     </w:p>
     <w:p>
       <w:pPr>
-        <w:pStyle w:val="ListParagraph"/>
-        <w:numPr>
-          <w:ilvl w:val="0"/>
-          <w:numId w:val="4"/>
-        </w:numPr>
-        <w:rPr>
-          <w:rFonts w:ascii="Times New Roman" w:hAnsi="Times New Roman"/>
-          <w:sz w:val="24"/>
-          <w:szCs w:val="24"/>
-          <w:lang w:val="en-GB"/>
-        </w:rPr>
-      </w:pPr>
-      <w:r>
-        <w:rPr>
-          <w:rFonts w:ascii="Times New Roman" w:hAnsi="Times New Roman"/>
-          <w:sz w:val="24"/>
-          <w:szCs w:val="24"/>
+        <w:rPr>
+          <w:lang w:val="en-GB"/>
+        </w:rPr>
+      </w:pPr>
+      <w:r>
+        <w:rPr>
+          <w:lang w:val="en-GB"/>
+        </w:rPr>
+        <w:lastRenderedPageBreak/>
+        <w:t xml:space="preserve">2. </w:t>
+      </w:r>
+      <w:r>
+        <w:rPr>
           <w:lang w:val="en-GB"/>
         </w:rPr>
         <w:t>System creates new blank file</w:t>
@@ -291,23 +340,18 @@
     </w:p>
     <w:p>
       <w:pPr>
-        <w:pStyle w:val="ListParagraph"/>
-        <w:numPr>
-          <w:ilvl w:val="0"/>
-          <w:numId w:val="4"/>
-        </w:numPr>
-        <w:rPr>
-          <w:rFonts w:ascii="Times New Roman" w:hAnsi="Times New Roman"/>
-          <w:sz w:val="24"/>
-          <w:szCs w:val="24"/>
-          <w:lang w:val="en-GB"/>
-        </w:rPr>
-      </w:pPr>
-      <w:r>
-        <w:rPr>
-          <w:rFonts w:ascii="Times New Roman" w:hAnsi="Times New Roman"/>
-          <w:sz w:val="24"/>
-          <w:szCs w:val="24"/>
+        <w:rPr>
+          <w:lang w:val="en-GB"/>
+        </w:rPr>
+      </w:pPr>
+      <w:r>
+        <w:rPr>
+          <w:lang w:val="en-GB"/>
+        </w:rPr>
+        <w:t xml:space="preserve">3. </w:t>
+      </w:r>
+      <w:r>
+        <w:rPr>
           <w:lang w:val="en-GB"/>
         </w:rPr>
         <w:t>System displays blank file to user</w:t>
@@ -318,27 +362,20 @@
         <w:pStyle w:val="ListParagraph"/>
         <w:ind w:left="1440"/>
         <w:rPr>
-          <w:rFonts w:ascii="Times New Roman" w:hAnsi="Times New Roman"/>
-          <w:sz w:val="24"/>
-          <w:szCs w:val="24"/>
-          <w:lang w:val="en-GB"/>
-        </w:rPr>
-      </w:pPr>
-    </w:p>
-    <w:p>
-      <w:pPr>
-        <w:rPr>
-          <w:rFonts w:ascii="Times New Roman" w:hAnsi="Times New Roman" w:cs="Times New Roman"/>
-          <w:sz w:val="24"/>
-          <w:szCs w:val="24"/>
-          <w:u w:val="single"/>
-        </w:rPr>
-      </w:pPr>
-      <w:r>
-        <w:rPr>
-          <w:rFonts w:ascii="Times New Roman" w:hAnsi="Times New Roman" w:cs="Times New Roman"/>
-          <w:sz w:val="24"/>
-          <w:szCs w:val="24"/>
+          <w:lang w:val="en-GB"/>
+        </w:rPr>
+      </w:pPr>
+    </w:p>
+    <w:p>
+      <w:pPr>
+        <w:rPr>
+          <w:rFonts w:cs="Times New Roman"/>
+          <w:u w:val="single"/>
+        </w:rPr>
+      </w:pPr>
+      <w:r>
+        <w:rPr>
+          <w:rFonts w:cs="Times New Roman"/>
           <w:u w:val="single"/>
         </w:rPr>
         <w:t>Extensions:</w:t>
@@ -347,221 +384,228 @@
     <w:p>
       <w:pPr>
         <w:rPr>
-          <w:rFonts w:ascii="Times New Roman" w:hAnsi="Times New Roman"/>
-          <w:sz w:val="24"/>
-          <w:szCs w:val="24"/>
-          <w:lang w:val="en-GB"/>
-        </w:rPr>
-      </w:pPr>
-      <w:r>
-        <w:rPr>
-          <w:rFonts w:ascii="Times New Roman" w:hAnsi="Times New Roman"/>
-          <w:sz w:val="24"/>
-          <w:szCs w:val="24"/>
-          <w:lang w:val="en-GB"/>
-        </w:rPr>
-        <w:t>1a: Another file is open and changes had been made</w:t>
-      </w:r>
-    </w:p>
-    <w:p>
-      <w:pPr>
-        <w:pStyle w:val="ListParagraph"/>
-        <w:numPr>
-          <w:ilvl w:val="0"/>
-          <w:numId w:val="6"/>
-        </w:numPr>
-        <w:rPr>
-          <w:rFonts w:ascii="Times New Roman" w:hAnsi="Times New Roman"/>
-          <w:sz w:val="24"/>
-          <w:szCs w:val="24"/>
-          <w:lang w:val="en-GB"/>
-        </w:rPr>
-      </w:pPr>
-      <w:r>
-        <w:rPr>
-          <w:rFonts w:ascii="Times New Roman" w:hAnsi="Times New Roman"/>
-          <w:sz w:val="24"/>
-          <w:szCs w:val="24"/>
-          <w:lang w:val="en-GB"/>
-        </w:rPr>
-        <w:t xml:space="preserve"> </w:t>
-      </w:r>
-      <w:r>
-        <w:rPr>
-          <w:rFonts w:ascii="Times New Roman" w:hAnsi="Times New Roman"/>
-          <w:sz w:val="24"/>
-          <w:szCs w:val="24"/>
-          <w:lang w:val="en-GB"/>
-        </w:rPr>
-        <w:t xml:space="preserve">System asks </w:t>
-      </w:r>
-      <w:r>
-        <w:rPr>
-          <w:rFonts w:ascii="Times New Roman" w:hAnsi="Times New Roman"/>
-          <w:sz w:val="24"/>
-          <w:szCs w:val="24"/>
-          <w:lang w:val="en-GB"/>
-        </w:rPr>
-        <w:t xml:space="preserve">if </w:t>
-      </w:r>
-      <w:r>
-        <w:rPr>
-          <w:rFonts w:ascii="Times New Roman" w:hAnsi="Times New Roman"/>
-          <w:sz w:val="24"/>
-          <w:szCs w:val="24"/>
-          <w:lang w:val="en-GB"/>
-        </w:rPr>
-        <w:t>user wants to save the changes.</w:t>
-      </w:r>
-      <w:r>
-        <w:rPr>
-          <w:rFonts w:ascii="Times New Roman" w:hAnsi="Times New Roman"/>
-          <w:sz w:val="24"/>
-          <w:szCs w:val="24"/>
-          <w:lang w:val="en-GB"/>
-        </w:rPr>
-        <w:t xml:space="preserve"> </w:t>
-      </w:r>
-    </w:p>
-    <w:p>
-      <w:pPr>
-        <w:rPr>
-          <w:rFonts w:ascii="Times New Roman" w:hAnsi="Times New Roman" w:cs="Times New Roman"/>
-          <w:sz w:val="24"/>
-          <w:szCs w:val="24"/>
-        </w:rPr>
-      </w:pPr>
-      <w:r>
-        <w:rPr>
-          <w:rFonts w:ascii="Times New Roman" w:hAnsi="Times New Roman" w:cs="Times New Roman"/>
-          <w:sz w:val="24"/>
-          <w:szCs w:val="24"/>
-        </w:rPr>
-        <w:t>2a: It is impossible to create new blank file</w:t>
-      </w:r>
-    </w:p>
-    <w:p>
-      <w:pPr>
-        <w:pStyle w:val="ListParagraph"/>
-        <w:numPr>
-          <w:ilvl w:val="0"/>
-          <w:numId w:val="5"/>
-        </w:numPr>
-        <w:rPr>
-          <w:rFonts w:ascii="Times New Roman" w:hAnsi="Times New Roman"/>
-          <w:sz w:val="24"/>
-          <w:szCs w:val="24"/>
-          <w:lang w:val="en-GB"/>
-        </w:rPr>
-      </w:pPr>
-      <w:r>
-        <w:rPr>
-          <w:rFonts w:ascii="Times New Roman" w:hAnsi="Times New Roman"/>
-          <w:sz w:val="24"/>
-          <w:szCs w:val="24"/>
-          <w:lang w:val="en-GB"/>
-        </w:rPr>
-        <w:t>System displays message that it is impossible to create new file and displays the reason</w:t>
-      </w:r>
-    </w:p>
-    <w:p>
-      <w:pPr>
-        <w:rPr>
-          <w:rFonts w:ascii="Times New Roman" w:hAnsi="Times New Roman"/>
-          <w:sz w:val="24"/>
-          <w:szCs w:val="24"/>
-          <w:lang w:val="en-GB"/>
-        </w:rPr>
-      </w:pPr>
-    </w:p>
-    <w:p>
-      <w:pPr>
-        <w:rPr>
-          <w:rFonts w:ascii="Times New Roman" w:hAnsi="Times New Roman"/>
-          <w:b/>
-          <w:sz w:val="24"/>
-          <w:szCs w:val="24"/>
-          <w:lang w:val="en-GB"/>
-        </w:rPr>
-      </w:pPr>
-      <w:r>
-        <w:rPr>
-          <w:rFonts w:ascii="Times New Roman" w:hAnsi="Times New Roman"/>
-          <w:b/>
-          <w:sz w:val="24"/>
-          <w:szCs w:val="24"/>
-          <w:lang w:val="en-GB"/>
-        </w:rPr>
-        <w:t>File open</w:t>
-      </w:r>
-    </w:p>
-    <w:p>
-      <w:pPr>
-        <w:pStyle w:val="ListParagraph"/>
-        <w:rPr>
-          <w:rFonts w:ascii="Times New Roman" w:hAnsi="Times New Roman"/>
-          <w:sz w:val="24"/>
-          <w:szCs w:val="24"/>
-          <w:u w:val="single"/>
-          <w:lang w:val="en-GB"/>
-        </w:rPr>
-      </w:pPr>
-      <w:r>
-        <w:rPr>
-          <w:rFonts w:ascii="Times New Roman" w:hAnsi="Times New Roman"/>
-          <w:sz w:val="24"/>
-          <w:szCs w:val="24"/>
-          <w:u w:val="single"/>
-          <w:lang w:val="en-GB"/>
-        </w:rPr>
-        <w:t>Main Success Scenario</w:t>
-      </w:r>
-    </w:p>
-    <w:p>
-      <w:pPr>
-        <w:pStyle w:val="ListParagraph"/>
-        <w:numPr>
-          <w:ilvl w:val="0"/>
-          <w:numId w:val="7"/>
-        </w:numPr>
-        <w:rPr>
-          <w:rFonts w:ascii="Times New Roman" w:hAnsi="Times New Roman"/>
-          <w:sz w:val="24"/>
-          <w:szCs w:val="24"/>
-          <w:lang w:val="en-GB"/>
-        </w:rPr>
-      </w:pPr>
-      <w:r>
-        <w:rPr>
-          <w:rFonts w:ascii="Times New Roman" w:hAnsi="Times New Roman"/>
-          <w:sz w:val="24"/>
-          <w:szCs w:val="24"/>
-          <w:lang w:val="en-GB"/>
-        </w:rPr>
-        <w:t>User presses the button to open file</w:t>
+          <w:rFonts w:cs="Times New Roman"/>
+          <w:u w:val="single"/>
+        </w:rPr>
+      </w:pPr>
+      <w:proofErr w:type="gramStart"/>
+      <w:r>
+        <w:rPr>
+          <w:lang w:val="en-GB"/>
+        </w:rPr>
+        <w:t>1</w:t>
+      </w:r>
+      <w:r>
+        <w:rPr>
+          <w:lang w:val="en-GB"/>
+        </w:rPr>
+        <w:t>.</w:t>
+      </w:r>
+      <w:r>
+        <w:rPr>
+          <w:lang w:val="en-GB"/>
+        </w:rPr>
+        <w:t>a</w:t>
+      </w:r>
+      <w:proofErr w:type="gramEnd"/>
+      <w:r>
+        <w:rPr>
+          <w:lang w:val="en-GB"/>
+        </w:rPr>
+        <w:t>: Another file is open and changes had been made</w:t>
+      </w:r>
+    </w:p>
+    <w:p>
+      <w:pPr>
+        <w:rPr>
+          <w:lang w:val="en-GB"/>
+        </w:rPr>
+      </w:pPr>
+      <w:r>
+        <w:rPr>
+          <w:lang w:val="en-GB"/>
+        </w:rPr>
+        <w:t xml:space="preserve">     </w:t>
+      </w:r>
+      <w:proofErr w:type="gramStart"/>
+      <w:r>
+        <w:rPr>
+          <w:lang w:val="en-GB"/>
+        </w:rPr>
+        <w:t>1.a.1</w:t>
+      </w:r>
+      <w:proofErr w:type="gramEnd"/>
+      <w:r>
+        <w:rPr>
+          <w:lang w:val="en-GB"/>
+        </w:rPr>
+        <w:t xml:space="preserve"> System asks if user wants to save the changes. </w:t>
+      </w:r>
+    </w:p>
+    <w:p>
+      <w:pPr>
+        <w:rPr>
+          <w:rFonts w:cs="Times New Roman"/>
+        </w:rPr>
+      </w:pPr>
+      <w:proofErr w:type="gramStart"/>
+      <w:r>
+        <w:rPr>
+          <w:rFonts w:cs="Times New Roman"/>
+        </w:rPr>
+        <w:t>2</w:t>
+      </w:r>
+      <w:r>
+        <w:rPr>
+          <w:rFonts w:cs="Times New Roman"/>
+        </w:rPr>
+        <w:t>.</w:t>
+      </w:r>
+      <w:r>
+        <w:rPr>
+          <w:rFonts w:cs="Times New Roman"/>
+        </w:rPr>
+        <w:t>a</w:t>
+      </w:r>
+      <w:proofErr w:type="gramEnd"/>
+      <w:r>
+        <w:rPr>
+          <w:rFonts w:cs="Times New Roman"/>
+        </w:rPr>
+        <w:t>: It is impossible to create new blank file</w:t>
       </w:r>
       <w:bookmarkStart w:id="0" w:name="_GoBack"/>
       <w:bookmarkEnd w:id="0"/>
     </w:p>
     <w:p>
       <w:pPr>
-        <w:pStyle w:val="ListParagraph"/>
-        <w:numPr>
-          <w:ilvl w:val="0"/>
-          <w:numId w:val="7"/>
-        </w:numPr>
-        <w:rPr>
-          <w:rFonts w:ascii="Times New Roman" w:hAnsi="Times New Roman"/>
-          <w:sz w:val="24"/>
-          <w:szCs w:val="24"/>
-          <w:lang w:val="en-GB"/>
-        </w:rPr>
-      </w:pPr>
-      <w:r>
-        <w:rPr>
-          <w:rFonts w:ascii="Times New Roman" w:hAnsi="Times New Roman"/>
-          <w:sz w:val="24"/>
-          <w:szCs w:val="24"/>
+        <w:rPr>
+          <w:lang w:val="en-GB"/>
+        </w:rPr>
+      </w:pPr>
+      <w:r>
+        <w:rPr>
+          <w:lang w:val="en-GB"/>
+        </w:rPr>
+        <w:t xml:space="preserve">     </w:t>
+      </w:r>
+      <w:proofErr w:type="gramStart"/>
+      <w:r>
+        <w:rPr>
+          <w:lang w:val="en-GB"/>
+        </w:rPr>
+        <w:t>2.a.1</w:t>
+      </w:r>
+      <w:r>
+        <w:rPr>
+          <w:lang w:val="en-GB"/>
+        </w:rPr>
+        <w:t>System</w:t>
+      </w:r>
+      <w:proofErr w:type="gramEnd"/>
+      <w:r>
+        <w:rPr>
+          <w:lang w:val="en-GB"/>
+        </w:rPr>
+        <w:t xml:space="preserve"> displays message that it is impossible to create new file and displays the reason</w:t>
+      </w:r>
+    </w:p>
+    <w:p>
+      <w:pPr>
+        <w:rPr>
+          <w:lang w:val="en-GB"/>
+        </w:rPr>
+      </w:pPr>
+    </w:p>
+    <w:p>
+      <w:pPr>
+        <w:rPr>
+          <w:b/>
+          <w:lang w:val="en-GB"/>
+        </w:rPr>
+      </w:pPr>
+      <w:r>
+        <w:rPr>
+          <w:b/>
+          <w:lang w:val="en-GB"/>
+        </w:rPr>
+        <w:t>File open</w:t>
+      </w:r>
+    </w:p>
+    <w:p>
+      <w:r>
+        <w:t>Goal level: Sea level</w:t>
+      </w:r>
+    </w:p>
+    <w:p>
+      <w:pPr>
+        <w:rPr>
+          <w:u w:val="single"/>
+        </w:rPr>
+      </w:pPr>
+      <w:r>
+        <w:rPr>
+          <w:u w:val="single"/>
+        </w:rPr>
+        <w:t>Actor: User</w:t>
+      </w:r>
+    </w:p>
+    <w:p>
+      <w:pPr>
+        <w:rPr>
+          <w:u w:val="single"/>
+          <w:lang w:val="en-GB"/>
+        </w:rPr>
+      </w:pPr>
+    </w:p>
+    <w:p>
+      <w:pPr>
+        <w:rPr>
+          <w:u w:val="single"/>
+          <w:lang w:val="en-GB"/>
+        </w:rPr>
+      </w:pPr>
+      <w:r>
+        <w:rPr>
+          <w:u w:val="single"/>
+          <w:lang w:val="en-GB"/>
+        </w:rPr>
+        <w:t>Main Success Scenario</w:t>
+      </w:r>
+    </w:p>
+    <w:p>
+      <w:pPr>
+        <w:rPr>
+          <w:lang w:val="en-GB"/>
+        </w:rPr>
+      </w:pPr>
+      <w:r>
+        <w:rPr>
+          <w:lang w:val="en-GB"/>
+        </w:rPr>
+        <w:t xml:space="preserve">1. </w:t>
+      </w:r>
+      <w:r>
+        <w:rPr>
+          <w:lang w:val="en-GB"/>
+        </w:rPr>
+        <w:t>User presses the button to open file</w:t>
+      </w:r>
+    </w:p>
+    <w:p>
+      <w:pPr>
+        <w:rPr>
+          <w:lang w:val="en-GB"/>
+        </w:rPr>
+      </w:pPr>
+      <w:r>
+        <w:rPr>
+          <w:lang w:val="en-GB"/>
+        </w:rPr>
+        <w:t xml:space="preserve">2. </w:t>
+      </w:r>
+      <w:r>
+        <w:rPr>
           <w:lang w:val="en-GB"/>
         </w:rPr>
         <w:t>System displays file explorer</w:t>
@@ -569,23 +613,18 @@
     </w:p>
     <w:p>
       <w:pPr>
-        <w:pStyle w:val="ListParagraph"/>
-        <w:numPr>
-          <w:ilvl w:val="0"/>
-          <w:numId w:val="7"/>
-        </w:numPr>
-        <w:rPr>
-          <w:rFonts w:ascii="Times New Roman" w:hAnsi="Times New Roman"/>
-          <w:sz w:val="24"/>
-          <w:szCs w:val="24"/>
-          <w:lang w:val="en-GB"/>
-        </w:rPr>
-      </w:pPr>
-      <w:r>
-        <w:rPr>
-          <w:rFonts w:ascii="Times New Roman" w:hAnsi="Times New Roman"/>
-          <w:sz w:val="24"/>
-          <w:szCs w:val="24"/>
+        <w:rPr>
+          <w:lang w:val="en-GB"/>
+        </w:rPr>
+      </w:pPr>
+      <w:r>
+        <w:rPr>
+          <w:lang w:val="en-GB"/>
+        </w:rPr>
+        <w:t xml:space="preserve">3. </w:t>
+      </w:r>
+      <w:r>
+        <w:rPr>
           <w:lang w:val="en-GB"/>
         </w:rPr>
         <w:t>User selects the needed file</w:t>
@@ -593,23 +632,18 @@
     </w:p>
     <w:p>
       <w:pPr>
-        <w:pStyle w:val="ListParagraph"/>
-        <w:numPr>
-          <w:ilvl w:val="0"/>
-          <w:numId w:val="7"/>
-        </w:numPr>
-        <w:rPr>
-          <w:rFonts w:ascii="Times New Roman" w:hAnsi="Times New Roman"/>
-          <w:sz w:val="24"/>
-          <w:szCs w:val="24"/>
-          <w:lang w:val="en-GB"/>
-        </w:rPr>
-      </w:pPr>
-      <w:r>
-        <w:rPr>
-          <w:rFonts w:ascii="Times New Roman" w:hAnsi="Times New Roman"/>
-          <w:sz w:val="24"/>
-          <w:szCs w:val="24"/>
+        <w:rPr>
+          <w:lang w:val="en-GB"/>
+        </w:rPr>
+      </w:pPr>
+      <w:r>
+        <w:rPr>
+          <w:lang w:val="en-GB"/>
+        </w:rPr>
+        <w:t xml:space="preserve">4. </w:t>
+      </w:r>
+      <w:r>
+        <w:rPr>
           <w:lang w:val="en-GB"/>
         </w:rPr>
         <w:t>User presses “Ok” button</w:t>
@@ -617,23 +651,18 @@
     </w:p>
     <w:p>
       <w:pPr>
-        <w:pStyle w:val="ListParagraph"/>
-        <w:numPr>
-          <w:ilvl w:val="0"/>
-          <w:numId w:val="7"/>
-        </w:numPr>
-        <w:rPr>
-          <w:rFonts w:ascii="Times New Roman" w:hAnsi="Times New Roman"/>
-          <w:sz w:val="24"/>
-          <w:szCs w:val="24"/>
-          <w:lang w:val="en-GB"/>
-        </w:rPr>
-      </w:pPr>
-      <w:r>
-        <w:rPr>
-          <w:rFonts w:ascii="Times New Roman" w:hAnsi="Times New Roman"/>
-          <w:sz w:val="24"/>
-          <w:szCs w:val="24"/>
+        <w:rPr>
+          <w:lang w:val="en-GB"/>
+        </w:rPr>
+      </w:pPr>
+      <w:r>
+        <w:rPr>
+          <w:lang w:val="en-GB"/>
+        </w:rPr>
+        <w:t xml:space="preserve">5. </w:t>
+      </w:r>
+      <w:r>
+        <w:rPr>
           <w:lang w:val="en-GB"/>
         </w:rPr>
         <w:t>System opens the selected file</w:t>
@@ -644,27 +673,20 @@
         <w:pStyle w:val="ListParagraph"/>
         <w:ind w:left="1440"/>
         <w:rPr>
-          <w:rFonts w:ascii="Times New Roman" w:hAnsi="Times New Roman"/>
-          <w:sz w:val="24"/>
-          <w:szCs w:val="24"/>
-          <w:lang w:val="en-GB"/>
-        </w:rPr>
-      </w:pPr>
-    </w:p>
-    <w:p>
-      <w:pPr>
-        <w:rPr>
-          <w:rFonts w:ascii="Times New Roman" w:hAnsi="Times New Roman" w:cs="Times New Roman"/>
-          <w:sz w:val="24"/>
-          <w:szCs w:val="24"/>
-          <w:u w:val="single"/>
-        </w:rPr>
-      </w:pPr>
-      <w:r>
-        <w:rPr>
-          <w:rFonts w:ascii="Times New Roman" w:hAnsi="Times New Roman" w:cs="Times New Roman"/>
-          <w:sz w:val="24"/>
-          <w:szCs w:val="24"/>
+          <w:lang w:val="en-GB"/>
+        </w:rPr>
+      </w:pPr>
+    </w:p>
+    <w:p>
+      <w:pPr>
+        <w:rPr>
+          <w:rFonts w:cs="Times New Roman"/>
+          <w:u w:val="single"/>
+        </w:rPr>
+      </w:pPr>
+      <w:r>
+        <w:rPr>
+          <w:rFonts w:cs="Times New Roman"/>
           <w:u w:val="single"/>
         </w:rPr>
         <w:t>Extensions:</w:t>
@@ -673,39 +695,64 @@
     <w:p>
       <w:pPr>
         <w:rPr>
-          <w:rFonts w:ascii="Times New Roman" w:hAnsi="Times New Roman" w:cs="Times New Roman"/>
-          <w:sz w:val="24"/>
-          <w:szCs w:val="24"/>
-        </w:rPr>
-      </w:pPr>
-      <w:r>
-        <w:rPr>
-          <w:rFonts w:ascii="Times New Roman" w:hAnsi="Times New Roman" w:cs="Times New Roman"/>
-          <w:sz w:val="24"/>
-          <w:szCs w:val="24"/>
-        </w:rPr>
-        <w:t>5a: It is unable to open selected file (wrong format or file was damaged)</w:t>
-      </w:r>
-    </w:p>
-    <w:p>
-      <w:pPr>
-        <w:pStyle w:val="ListParagraph"/>
-        <w:numPr>
-          <w:ilvl w:val="0"/>
-          <w:numId w:val="8"/>
-        </w:numPr>
-        <w:rPr>
-          <w:rFonts w:ascii="Times New Roman" w:hAnsi="Times New Roman"/>
-          <w:sz w:val="24"/>
-          <w:szCs w:val="24"/>
-          <w:lang w:val="en-GB"/>
-        </w:rPr>
-      </w:pPr>
-      <w:r>
-        <w:rPr>
-          <w:rFonts w:ascii="Times New Roman" w:hAnsi="Times New Roman"/>
-          <w:sz w:val="24"/>
-          <w:szCs w:val="24"/>
+          <w:rFonts w:cs="Times New Roman"/>
+        </w:rPr>
+      </w:pPr>
+      <w:proofErr w:type="gramStart"/>
+      <w:r>
+        <w:rPr>
+          <w:rFonts w:cs="Times New Roman"/>
+        </w:rPr>
+        <w:t>5</w:t>
+      </w:r>
+      <w:r>
+        <w:rPr>
+          <w:rFonts w:cs="Times New Roman"/>
+        </w:rPr>
+        <w:t>.</w:t>
+      </w:r>
+      <w:r>
+        <w:rPr>
+          <w:rFonts w:cs="Times New Roman"/>
+        </w:rPr>
+        <w:t>a</w:t>
+      </w:r>
+      <w:proofErr w:type="gramEnd"/>
+      <w:r>
+        <w:rPr>
+          <w:rFonts w:cs="Times New Roman"/>
+        </w:rPr>
+        <w:t>: It is unable to open selected file (wrong format or file was damaged)</w:t>
+      </w:r>
+    </w:p>
+    <w:p>
+      <w:pPr>
+        <w:rPr>
+          <w:lang w:val="en-GB"/>
+        </w:rPr>
+      </w:pPr>
+      <w:r>
+        <w:rPr>
+          <w:lang w:val="en-GB"/>
+        </w:rPr>
+        <w:t xml:space="preserve">    </w:t>
+      </w:r>
+      <w:proofErr w:type="gramStart"/>
+      <w:r>
+        <w:rPr>
+          <w:lang w:val="en-GB"/>
+        </w:rPr>
+        <w:t>5.a.1</w:t>
+      </w:r>
+      <w:proofErr w:type="gramEnd"/>
+      <w:r>
+        <w:rPr>
+          <w:lang w:val="en-GB"/>
+        </w:rPr>
+        <w:t xml:space="preserve"> </w:t>
+      </w:r>
+      <w:r>
+        <w:rPr>
           <w:lang w:val="en-GB"/>
         </w:rPr>
         <w:t>System displays message that file cannot be opened</w:t>
@@ -714,19 +761,13 @@
     <w:p>
       <w:pPr>
         <w:rPr>
-          <w:rFonts w:ascii="Times New Roman" w:hAnsi="Times New Roman"/>
-          <w:sz w:val="24"/>
-          <w:szCs w:val="24"/>
-          <w:lang w:val="en-GB"/>
-        </w:rPr>
-      </w:pPr>
-    </w:p>
-    <w:p>
-      <w:pPr>
-        <w:rPr>
-          <w:rFonts w:ascii="Times New Roman" w:hAnsi="Times New Roman"/>
-          <w:sz w:val="24"/>
-          <w:szCs w:val="24"/>
+          <w:lang w:val="en-GB"/>
+        </w:rPr>
+      </w:pPr>
+    </w:p>
+    <w:p>
+      <w:pPr>
+        <w:rPr>
           <w:lang w:val="en-GB"/>
         </w:rPr>
       </w:pPr>
@@ -751,6 +792,96 @@
 <file path=word/numbering.xml><?xml version="1.0" encoding="utf-8"?>
 <w:numbering xmlns:wpc="http://schemas.microsoft.com/office/word/2010/wordprocessingCanvas" xmlns:mc="http://schemas.openxmlformats.org/markup-compatibility/2006" xmlns:o="urn:schemas-microsoft-com:office:office" xmlns:r="http://schemas.openxmlformats.org/officeDocument/2006/relationships" xmlns:m="http://schemas.openxmlformats.org/officeDocument/2006/math" xmlns:v="urn:schemas-microsoft-com:vml" xmlns:wp14="http://schemas.microsoft.com/office/word/2010/wordprocessingDrawing" xmlns:wp="http://schemas.openxmlformats.org/drawingml/2006/wordprocessingDrawing" xmlns:w10="urn:schemas-microsoft-com:office:word" xmlns:w="http://schemas.openxmlformats.org/wordprocessingml/2006/main" xmlns:w14="http://schemas.microsoft.com/office/word/2010/wordml" xmlns:w15="http://schemas.microsoft.com/office/word/2012/wordml" xmlns:wpg="http://schemas.microsoft.com/office/word/2010/wordprocessingGroup" xmlns:wpi="http://schemas.microsoft.com/office/word/2010/wordprocessingInk" xmlns:wne="http://schemas.microsoft.com/office/word/2006/wordml" xmlns:wps="http://schemas.microsoft.com/office/word/2010/wordprocessingShape" mc:Ignorable="w14 w15 wp14">
   <w:abstractNum w:abstractNumId="0">
+    <w:nsid w:val="030224FF"/>
+    <w:multiLevelType w:val="hybridMultilevel"/>
+    <w:tmpl w:val="16C26CB8"/>
+    <w:lvl w:ilvl="0" w:tplc="0409000F">
+      <w:start w:val="1"/>
+      <w:numFmt w:val="decimal"/>
+      <w:lvlText w:val="%1."/>
+      <w:lvlJc w:val="left"/>
+      <w:pPr>
+        <w:ind w:left="720" w:hanging="360"/>
+      </w:pPr>
+      <w:rPr>
+        <w:rFonts w:hint="default"/>
+        <w:u w:val="none"/>
+      </w:rPr>
+    </w:lvl>
+    <w:lvl w:ilvl="1" w:tplc="04090019" w:tentative="1">
+      <w:start w:val="1"/>
+      <w:numFmt w:val="lowerLetter"/>
+      <w:lvlText w:val="%2."/>
+      <w:lvlJc w:val="left"/>
+      <w:pPr>
+        <w:ind w:left="1440" w:hanging="360"/>
+      </w:pPr>
+    </w:lvl>
+    <w:lvl w:ilvl="2" w:tplc="0409001B" w:tentative="1">
+      <w:start w:val="1"/>
+      <w:numFmt w:val="lowerRoman"/>
+      <w:lvlText w:val="%3."/>
+      <w:lvlJc w:val="right"/>
+      <w:pPr>
+        <w:ind w:left="2160" w:hanging="180"/>
+      </w:pPr>
+    </w:lvl>
+    <w:lvl w:ilvl="3" w:tplc="0409000F" w:tentative="1">
+      <w:start w:val="1"/>
+      <w:numFmt w:val="decimal"/>
+      <w:lvlText w:val="%4."/>
+      <w:lvlJc w:val="left"/>
+      <w:pPr>
+        <w:ind w:left="2880" w:hanging="360"/>
+      </w:pPr>
+    </w:lvl>
+    <w:lvl w:ilvl="4" w:tplc="04090019" w:tentative="1">
+      <w:start w:val="1"/>
+      <w:numFmt w:val="lowerLetter"/>
+      <w:lvlText w:val="%5."/>
+      <w:lvlJc w:val="left"/>
+      <w:pPr>
+        <w:ind w:left="3600" w:hanging="360"/>
+      </w:pPr>
+    </w:lvl>
+    <w:lvl w:ilvl="5" w:tplc="0409001B" w:tentative="1">
+      <w:start w:val="1"/>
+      <w:numFmt w:val="lowerRoman"/>
+      <w:lvlText w:val="%6."/>
+      <w:lvlJc w:val="right"/>
+      <w:pPr>
+        <w:ind w:left="4320" w:hanging="180"/>
+      </w:pPr>
+    </w:lvl>
+    <w:lvl w:ilvl="6" w:tplc="0409000F" w:tentative="1">
+      <w:start w:val="1"/>
+      <w:numFmt w:val="decimal"/>
+      <w:lvlText w:val="%7."/>
+      <w:lvlJc w:val="left"/>
+      <w:pPr>
+        <w:ind w:left="5040" w:hanging="360"/>
+      </w:pPr>
+    </w:lvl>
+    <w:lvl w:ilvl="7" w:tplc="04090019" w:tentative="1">
+      <w:start w:val="1"/>
+      <w:numFmt w:val="lowerLetter"/>
+      <w:lvlText w:val="%8."/>
+      <w:lvlJc w:val="left"/>
+      <w:pPr>
+        <w:ind w:left="5760" w:hanging="360"/>
+      </w:pPr>
+    </w:lvl>
+    <w:lvl w:ilvl="8" w:tplc="0409001B" w:tentative="1">
+      <w:start w:val="1"/>
+      <w:numFmt w:val="lowerRoman"/>
+      <w:lvlText w:val="%9."/>
+      <w:lvlJc w:val="right"/>
+      <w:pPr>
+        <w:ind w:left="6480" w:hanging="180"/>
+      </w:pPr>
+    </w:lvl>
+  </w:abstractNum>
+  <w:abstractNum w:abstractNumId="1">
     <w:nsid w:val="08705114"/>
     <w:multiLevelType w:val="hybridMultilevel"/>
     <w:tmpl w:val="8CB46E7A"/>
@@ -839,7 +970,96 @@
       </w:pPr>
     </w:lvl>
   </w:abstractNum>
-  <w:abstractNum w:abstractNumId="1">
+  <w:abstractNum w:abstractNumId="2">
+    <w:nsid w:val="26E2716F"/>
+    <w:multiLevelType w:val="hybridMultilevel"/>
+    <w:tmpl w:val="5512FCF4"/>
+    <w:lvl w:ilvl="0" w:tplc="0409000F">
+      <w:start w:val="1"/>
+      <w:numFmt w:val="decimal"/>
+      <w:lvlText w:val="%1."/>
+      <w:lvlJc w:val="left"/>
+      <w:pPr>
+        <w:ind w:left="720" w:hanging="360"/>
+      </w:pPr>
+      <w:rPr>
+        <w:rFonts w:hint="default"/>
+      </w:rPr>
+    </w:lvl>
+    <w:lvl w:ilvl="1" w:tplc="04090019" w:tentative="1">
+      <w:start w:val="1"/>
+      <w:numFmt w:val="lowerLetter"/>
+      <w:lvlText w:val="%2."/>
+      <w:lvlJc w:val="left"/>
+      <w:pPr>
+        <w:ind w:left="1440" w:hanging="360"/>
+      </w:pPr>
+    </w:lvl>
+    <w:lvl w:ilvl="2" w:tplc="0409001B" w:tentative="1">
+      <w:start w:val="1"/>
+      <w:numFmt w:val="lowerRoman"/>
+      <w:lvlText w:val="%3."/>
+      <w:lvlJc w:val="right"/>
+      <w:pPr>
+        <w:ind w:left="2160" w:hanging="180"/>
+      </w:pPr>
+    </w:lvl>
+    <w:lvl w:ilvl="3" w:tplc="0409000F" w:tentative="1">
+      <w:start w:val="1"/>
+      <w:numFmt w:val="decimal"/>
+      <w:lvlText w:val="%4."/>
+      <w:lvlJc w:val="left"/>
+      <w:pPr>
+        <w:ind w:left="2880" w:hanging="360"/>
+      </w:pPr>
+    </w:lvl>
+    <w:lvl w:ilvl="4" w:tplc="04090019" w:tentative="1">
+      <w:start w:val="1"/>
+      <w:numFmt w:val="lowerLetter"/>
+      <w:lvlText w:val="%5."/>
+      <w:lvlJc w:val="left"/>
+      <w:pPr>
+        <w:ind w:left="3600" w:hanging="360"/>
+      </w:pPr>
+    </w:lvl>
+    <w:lvl w:ilvl="5" w:tplc="0409001B" w:tentative="1">
+      <w:start w:val="1"/>
+      <w:numFmt w:val="lowerRoman"/>
+      <w:lvlText w:val="%6."/>
+      <w:lvlJc w:val="right"/>
+      <w:pPr>
+        <w:ind w:left="4320" w:hanging="180"/>
+      </w:pPr>
+    </w:lvl>
+    <w:lvl w:ilvl="6" w:tplc="0409000F" w:tentative="1">
+      <w:start w:val="1"/>
+      <w:numFmt w:val="decimal"/>
+      <w:lvlText w:val="%7."/>
+      <w:lvlJc w:val="left"/>
+      <w:pPr>
+        <w:ind w:left="5040" w:hanging="360"/>
+      </w:pPr>
+    </w:lvl>
+    <w:lvl w:ilvl="7" w:tplc="04090019" w:tentative="1">
+      <w:start w:val="1"/>
+      <w:numFmt w:val="lowerLetter"/>
+      <w:lvlText w:val="%8."/>
+      <w:lvlJc w:val="left"/>
+      <w:pPr>
+        <w:ind w:left="5760" w:hanging="360"/>
+      </w:pPr>
+    </w:lvl>
+    <w:lvl w:ilvl="8" w:tplc="0409001B" w:tentative="1">
+      <w:start w:val="1"/>
+      <w:numFmt w:val="lowerRoman"/>
+      <w:lvlText w:val="%9."/>
+      <w:lvlJc w:val="right"/>
+      <w:pPr>
+        <w:ind w:left="6480" w:hanging="180"/>
+      </w:pPr>
+    </w:lvl>
+  </w:abstractNum>
+  <w:abstractNum w:abstractNumId="3">
     <w:nsid w:val="31DC0921"/>
     <w:multiLevelType w:val="hybridMultilevel"/>
     <w:tmpl w:val="2D4AE734"/>
@@ -928,7 +1148,7 @@
       </w:pPr>
     </w:lvl>
   </w:abstractNum>
-  <w:abstractNum w:abstractNumId="2">
+  <w:abstractNum w:abstractNumId="4">
     <w:nsid w:val="356A6C9E"/>
     <w:multiLevelType w:val="hybridMultilevel"/>
     <w:tmpl w:val="5862FDD2"/>
@@ -1017,7 +1237,7 @@
       </w:pPr>
     </w:lvl>
   </w:abstractNum>
-  <w:abstractNum w:abstractNumId="3">
+  <w:abstractNum w:abstractNumId="5">
     <w:nsid w:val="40FD5B49"/>
     <w:multiLevelType w:val="hybridMultilevel"/>
     <w:tmpl w:val="B37044AA"/>
@@ -1106,7 +1326,96 @@
       </w:pPr>
     </w:lvl>
   </w:abstractNum>
-  <w:abstractNum w:abstractNumId="4">
+  <w:abstractNum w:abstractNumId="6">
+    <w:nsid w:val="4A02617C"/>
+    <w:multiLevelType w:val="hybridMultilevel"/>
+    <w:tmpl w:val="9C6A2C02"/>
+    <w:lvl w:ilvl="0" w:tplc="0409000F">
+      <w:start w:val="1"/>
+      <w:numFmt w:val="decimal"/>
+      <w:lvlText w:val="%1."/>
+      <w:lvlJc w:val="left"/>
+      <w:pPr>
+        <w:ind w:left="720" w:hanging="360"/>
+      </w:pPr>
+      <w:rPr>
+        <w:rFonts w:hint="default"/>
+      </w:rPr>
+    </w:lvl>
+    <w:lvl w:ilvl="1" w:tplc="04090019" w:tentative="1">
+      <w:start w:val="1"/>
+      <w:numFmt w:val="lowerLetter"/>
+      <w:lvlText w:val="%2."/>
+      <w:lvlJc w:val="left"/>
+      <w:pPr>
+        <w:ind w:left="1440" w:hanging="360"/>
+      </w:pPr>
+    </w:lvl>
+    <w:lvl w:ilvl="2" w:tplc="0409001B" w:tentative="1">
+      <w:start w:val="1"/>
+      <w:numFmt w:val="lowerRoman"/>
+      <w:lvlText w:val="%3."/>
+      <w:lvlJc w:val="right"/>
+      <w:pPr>
+        <w:ind w:left="2160" w:hanging="180"/>
+      </w:pPr>
+    </w:lvl>
+    <w:lvl w:ilvl="3" w:tplc="0409000F" w:tentative="1">
+      <w:start w:val="1"/>
+      <w:numFmt w:val="decimal"/>
+      <w:lvlText w:val="%4."/>
+      <w:lvlJc w:val="left"/>
+      <w:pPr>
+        <w:ind w:left="2880" w:hanging="360"/>
+      </w:pPr>
+    </w:lvl>
+    <w:lvl w:ilvl="4" w:tplc="04090019" w:tentative="1">
+      <w:start w:val="1"/>
+      <w:numFmt w:val="lowerLetter"/>
+      <w:lvlText w:val="%5."/>
+      <w:lvlJc w:val="left"/>
+      <w:pPr>
+        <w:ind w:left="3600" w:hanging="360"/>
+      </w:pPr>
+    </w:lvl>
+    <w:lvl w:ilvl="5" w:tplc="0409001B" w:tentative="1">
+      <w:start w:val="1"/>
+      <w:numFmt w:val="lowerRoman"/>
+      <w:lvlText w:val="%6."/>
+      <w:lvlJc w:val="right"/>
+      <w:pPr>
+        <w:ind w:left="4320" w:hanging="180"/>
+      </w:pPr>
+    </w:lvl>
+    <w:lvl w:ilvl="6" w:tplc="0409000F" w:tentative="1">
+      <w:start w:val="1"/>
+      <w:numFmt w:val="decimal"/>
+      <w:lvlText w:val="%7."/>
+      <w:lvlJc w:val="left"/>
+      <w:pPr>
+        <w:ind w:left="5040" w:hanging="360"/>
+      </w:pPr>
+    </w:lvl>
+    <w:lvl w:ilvl="7" w:tplc="04090019" w:tentative="1">
+      <w:start w:val="1"/>
+      <w:numFmt w:val="lowerLetter"/>
+      <w:lvlText w:val="%8."/>
+      <w:lvlJc w:val="left"/>
+      <w:pPr>
+        <w:ind w:left="5760" w:hanging="360"/>
+      </w:pPr>
+    </w:lvl>
+    <w:lvl w:ilvl="8" w:tplc="0409001B" w:tentative="1">
+      <w:start w:val="1"/>
+      <w:numFmt w:val="lowerRoman"/>
+      <w:lvlText w:val="%9."/>
+      <w:lvlJc w:val="right"/>
+      <w:pPr>
+        <w:ind w:left="6480" w:hanging="180"/>
+      </w:pPr>
+    </w:lvl>
+  </w:abstractNum>
+  <w:abstractNum w:abstractNumId="7">
     <w:nsid w:val="4A3D4BA4"/>
     <w:multiLevelType w:val="hybridMultilevel"/>
     <w:tmpl w:val="FDC409FA"/>
@@ -1219,7 +1528,7 @@
       </w:rPr>
     </w:lvl>
   </w:abstractNum>
-  <w:abstractNum w:abstractNumId="5">
+  <w:abstractNum w:abstractNumId="8">
     <w:nsid w:val="4AA43EB0"/>
     <w:multiLevelType w:val="hybridMultilevel"/>
     <w:tmpl w:val="FDC409FA"/>
@@ -1332,7 +1641,7 @@
       </w:rPr>
     </w:lvl>
   </w:abstractNum>
-  <w:abstractNum w:abstractNumId="6">
+  <w:abstractNum w:abstractNumId="9">
     <w:nsid w:val="53E25DD6"/>
     <w:multiLevelType w:val="hybridMultilevel"/>
     <w:tmpl w:val="7DCC9384"/>
@@ -1421,7 +1730,7 @@
       </w:pPr>
     </w:lvl>
   </w:abstractNum>
-  <w:abstractNum w:abstractNumId="7">
+  <w:abstractNum w:abstractNumId="10">
     <w:nsid w:val="5A6F19D7"/>
     <w:multiLevelType w:val="hybridMultilevel"/>
     <w:tmpl w:val="E4C28BA0"/>
@@ -1510,29 +1819,314 @@
       </w:pPr>
     </w:lvl>
   </w:abstractNum>
+  <w:abstractNum w:abstractNumId="11">
+    <w:nsid w:val="5CC42108"/>
+    <w:multiLevelType w:val="hybridMultilevel"/>
+    <w:tmpl w:val="5E72CF84"/>
+    <w:lvl w:ilvl="0" w:tplc="0409000F">
+      <w:start w:val="1"/>
+      <w:numFmt w:val="decimal"/>
+      <w:lvlText w:val="%1."/>
+      <w:lvlJc w:val="left"/>
+      <w:pPr>
+        <w:ind w:left="720" w:hanging="360"/>
+      </w:pPr>
+      <w:rPr>
+        <w:rFonts w:hint="default"/>
+      </w:rPr>
+    </w:lvl>
+    <w:lvl w:ilvl="1" w:tplc="04090019" w:tentative="1">
+      <w:start w:val="1"/>
+      <w:numFmt w:val="lowerLetter"/>
+      <w:lvlText w:val="%2."/>
+      <w:lvlJc w:val="left"/>
+      <w:pPr>
+        <w:ind w:left="1440" w:hanging="360"/>
+      </w:pPr>
+    </w:lvl>
+    <w:lvl w:ilvl="2" w:tplc="0409001B" w:tentative="1">
+      <w:start w:val="1"/>
+      <w:numFmt w:val="lowerRoman"/>
+      <w:lvlText w:val="%3."/>
+      <w:lvlJc w:val="right"/>
+      <w:pPr>
+        <w:ind w:left="2160" w:hanging="180"/>
+      </w:pPr>
+    </w:lvl>
+    <w:lvl w:ilvl="3" w:tplc="0409000F" w:tentative="1">
+      <w:start w:val="1"/>
+      <w:numFmt w:val="decimal"/>
+      <w:lvlText w:val="%4."/>
+      <w:lvlJc w:val="left"/>
+      <w:pPr>
+        <w:ind w:left="2880" w:hanging="360"/>
+      </w:pPr>
+    </w:lvl>
+    <w:lvl w:ilvl="4" w:tplc="04090019" w:tentative="1">
+      <w:start w:val="1"/>
+      <w:numFmt w:val="lowerLetter"/>
+      <w:lvlText w:val="%5."/>
+      <w:lvlJc w:val="left"/>
+      <w:pPr>
+        <w:ind w:left="3600" w:hanging="360"/>
+      </w:pPr>
+    </w:lvl>
+    <w:lvl w:ilvl="5" w:tplc="0409001B" w:tentative="1">
+      <w:start w:val="1"/>
+      <w:numFmt w:val="lowerRoman"/>
+      <w:lvlText w:val="%6."/>
+      <w:lvlJc w:val="right"/>
+      <w:pPr>
+        <w:ind w:left="4320" w:hanging="180"/>
+      </w:pPr>
+    </w:lvl>
+    <w:lvl w:ilvl="6" w:tplc="0409000F" w:tentative="1">
+      <w:start w:val="1"/>
+      <w:numFmt w:val="decimal"/>
+      <w:lvlText w:val="%7."/>
+      <w:lvlJc w:val="left"/>
+      <w:pPr>
+        <w:ind w:left="5040" w:hanging="360"/>
+      </w:pPr>
+    </w:lvl>
+    <w:lvl w:ilvl="7" w:tplc="04090019" w:tentative="1">
+      <w:start w:val="1"/>
+      <w:numFmt w:val="lowerLetter"/>
+      <w:lvlText w:val="%8."/>
+      <w:lvlJc w:val="left"/>
+      <w:pPr>
+        <w:ind w:left="5760" w:hanging="360"/>
+      </w:pPr>
+    </w:lvl>
+    <w:lvl w:ilvl="8" w:tplc="0409001B" w:tentative="1">
+      <w:start w:val="1"/>
+      <w:numFmt w:val="lowerRoman"/>
+      <w:lvlText w:val="%9."/>
+      <w:lvlJc w:val="right"/>
+      <w:pPr>
+        <w:ind w:left="6480" w:hanging="180"/>
+      </w:pPr>
+    </w:lvl>
+  </w:abstractNum>
+  <w:abstractNum w:abstractNumId="12">
+    <w:nsid w:val="6E1B54EC"/>
+    <w:multiLevelType w:val="hybridMultilevel"/>
+    <w:tmpl w:val="AF641884"/>
+    <w:lvl w:ilvl="0" w:tplc="0409000F">
+      <w:start w:val="1"/>
+      <w:numFmt w:val="decimal"/>
+      <w:lvlText w:val="%1."/>
+      <w:lvlJc w:val="left"/>
+      <w:pPr>
+        <w:ind w:left="720" w:hanging="360"/>
+      </w:pPr>
+      <w:rPr>
+        <w:rFonts w:hint="default"/>
+      </w:rPr>
+    </w:lvl>
+    <w:lvl w:ilvl="1" w:tplc="04090019" w:tentative="1">
+      <w:start w:val="1"/>
+      <w:numFmt w:val="lowerLetter"/>
+      <w:lvlText w:val="%2."/>
+      <w:lvlJc w:val="left"/>
+      <w:pPr>
+        <w:ind w:left="1440" w:hanging="360"/>
+      </w:pPr>
+    </w:lvl>
+    <w:lvl w:ilvl="2" w:tplc="0409001B" w:tentative="1">
+      <w:start w:val="1"/>
+      <w:numFmt w:val="lowerRoman"/>
+      <w:lvlText w:val="%3."/>
+      <w:lvlJc w:val="right"/>
+      <w:pPr>
+        <w:ind w:left="2160" w:hanging="180"/>
+      </w:pPr>
+    </w:lvl>
+    <w:lvl w:ilvl="3" w:tplc="0409000F" w:tentative="1">
+      <w:start w:val="1"/>
+      <w:numFmt w:val="decimal"/>
+      <w:lvlText w:val="%4."/>
+      <w:lvlJc w:val="left"/>
+      <w:pPr>
+        <w:ind w:left="2880" w:hanging="360"/>
+      </w:pPr>
+    </w:lvl>
+    <w:lvl w:ilvl="4" w:tplc="04090019" w:tentative="1">
+      <w:start w:val="1"/>
+      <w:numFmt w:val="lowerLetter"/>
+      <w:lvlText w:val="%5."/>
+      <w:lvlJc w:val="left"/>
+      <w:pPr>
+        <w:ind w:left="3600" w:hanging="360"/>
+      </w:pPr>
+    </w:lvl>
+    <w:lvl w:ilvl="5" w:tplc="0409001B" w:tentative="1">
+      <w:start w:val="1"/>
+      <w:numFmt w:val="lowerRoman"/>
+      <w:lvlText w:val="%6."/>
+      <w:lvlJc w:val="right"/>
+      <w:pPr>
+        <w:ind w:left="4320" w:hanging="180"/>
+      </w:pPr>
+    </w:lvl>
+    <w:lvl w:ilvl="6" w:tplc="0409000F" w:tentative="1">
+      <w:start w:val="1"/>
+      <w:numFmt w:val="decimal"/>
+      <w:lvlText w:val="%7."/>
+      <w:lvlJc w:val="left"/>
+      <w:pPr>
+        <w:ind w:left="5040" w:hanging="360"/>
+      </w:pPr>
+    </w:lvl>
+    <w:lvl w:ilvl="7" w:tplc="04090019" w:tentative="1">
+      <w:start w:val="1"/>
+      <w:numFmt w:val="lowerLetter"/>
+      <w:lvlText w:val="%8."/>
+      <w:lvlJc w:val="left"/>
+      <w:pPr>
+        <w:ind w:left="5760" w:hanging="360"/>
+      </w:pPr>
+    </w:lvl>
+    <w:lvl w:ilvl="8" w:tplc="0409001B" w:tentative="1">
+      <w:start w:val="1"/>
+      <w:numFmt w:val="lowerRoman"/>
+      <w:lvlText w:val="%9."/>
+      <w:lvlJc w:val="right"/>
+      <w:pPr>
+        <w:ind w:left="6480" w:hanging="180"/>
+      </w:pPr>
+    </w:lvl>
+  </w:abstractNum>
+  <w:abstractNum w:abstractNumId="13">
+    <w:nsid w:val="759231F8"/>
+    <w:multiLevelType w:val="hybridMultilevel"/>
+    <w:tmpl w:val="2F5A0646"/>
+    <w:lvl w:ilvl="0" w:tplc="0409000F">
+      <w:start w:val="1"/>
+      <w:numFmt w:val="decimal"/>
+      <w:lvlText w:val="%1."/>
+      <w:lvlJc w:val="left"/>
+      <w:pPr>
+        <w:ind w:left="720" w:hanging="360"/>
+      </w:pPr>
+      <w:rPr>
+        <w:rFonts w:hint="default"/>
+      </w:rPr>
+    </w:lvl>
+    <w:lvl w:ilvl="1" w:tplc="04090019" w:tentative="1">
+      <w:start w:val="1"/>
+      <w:numFmt w:val="lowerLetter"/>
+      <w:lvlText w:val="%2."/>
+      <w:lvlJc w:val="left"/>
+      <w:pPr>
+        <w:ind w:left="1440" w:hanging="360"/>
+      </w:pPr>
+    </w:lvl>
+    <w:lvl w:ilvl="2" w:tplc="0409001B" w:tentative="1">
+      <w:start w:val="1"/>
+      <w:numFmt w:val="lowerRoman"/>
+      <w:lvlText w:val="%3."/>
+      <w:lvlJc w:val="right"/>
+      <w:pPr>
+        <w:ind w:left="2160" w:hanging="180"/>
+      </w:pPr>
+    </w:lvl>
+    <w:lvl w:ilvl="3" w:tplc="0409000F" w:tentative="1">
+      <w:start w:val="1"/>
+      <w:numFmt w:val="decimal"/>
+      <w:lvlText w:val="%4."/>
+      <w:lvlJc w:val="left"/>
+      <w:pPr>
+        <w:ind w:left="2880" w:hanging="360"/>
+      </w:pPr>
+    </w:lvl>
+    <w:lvl w:ilvl="4" w:tplc="04090019" w:tentative="1">
+      <w:start w:val="1"/>
+      <w:numFmt w:val="lowerLetter"/>
+      <w:lvlText w:val="%5."/>
+      <w:lvlJc w:val="left"/>
+      <w:pPr>
+        <w:ind w:left="3600" w:hanging="360"/>
+      </w:pPr>
+    </w:lvl>
+    <w:lvl w:ilvl="5" w:tplc="0409001B" w:tentative="1">
+      <w:start w:val="1"/>
+      <w:numFmt w:val="lowerRoman"/>
+      <w:lvlText w:val="%6."/>
+      <w:lvlJc w:val="right"/>
+      <w:pPr>
+        <w:ind w:left="4320" w:hanging="180"/>
+      </w:pPr>
+    </w:lvl>
+    <w:lvl w:ilvl="6" w:tplc="0409000F" w:tentative="1">
+      <w:start w:val="1"/>
+      <w:numFmt w:val="decimal"/>
+      <w:lvlText w:val="%7."/>
+      <w:lvlJc w:val="left"/>
+      <w:pPr>
+        <w:ind w:left="5040" w:hanging="360"/>
+      </w:pPr>
+    </w:lvl>
+    <w:lvl w:ilvl="7" w:tplc="04090019" w:tentative="1">
+      <w:start w:val="1"/>
+      <w:numFmt w:val="lowerLetter"/>
+      <w:lvlText w:val="%8."/>
+      <w:lvlJc w:val="left"/>
+      <w:pPr>
+        <w:ind w:left="5760" w:hanging="360"/>
+      </w:pPr>
+    </w:lvl>
+    <w:lvl w:ilvl="8" w:tplc="0409001B" w:tentative="1">
+      <w:start w:val="1"/>
+      <w:numFmt w:val="lowerRoman"/>
+      <w:lvlText w:val="%9."/>
+      <w:lvlJc w:val="right"/>
+      <w:pPr>
+        <w:ind w:left="6480" w:hanging="180"/>
+      </w:pPr>
+    </w:lvl>
+  </w:abstractNum>
   <w:num w:numId="1">
+    <w:abstractNumId w:val="3"/>
+  </w:num>
+  <w:num w:numId="2">
     <w:abstractNumId w:val="1"/>
   </w:num>
-  <w:num w:numId="2">
+  <w:num w:numId="3">
+    <w:abstractNumId w:val="5"/>
+  </w:num>
+  <w:num w:numId="4">
+    <w:abstractNumId w:val="7"/>
+  </w:num>
+  <w:num w:numId="5">
+    <w:abstractNumId w:val="9"/>
+  </w:num>
+  <w:num w:numId="6">
+    <w:abstractNumId w:val="10"/>
+  </w:num>
+  <w:num w:numId="7">
+    <w:abstractNumId w:val="8"/>
+  </w:num>
+  <w:num w:numId="8">
+    <w:abstractNumId w:val="4"/>
+  </w:num>
+  <w:num w:numId="9">
+    <w:abstractNumId w:val="13"/>
+  </w:num>
+  <w:num w:numId="10">
+    <w:abstractNumId w:val="11"/>
+  </w:num>
+  <w:num w:numId="11">
+    <w:abstractNumId w:val="6"/>
+  </w:num>
+  <w:num w:numId="12">
     <w:abstractNumId w:val="0"/>
   </w:num>
-  <w:num w:numId="3">
-    <w:abstractNumId w:val="3"/>
+  <w:num w:numId="13">
+    <w:abstractNumId w:val="2"/>
   </w:num>
-  <w:num w:numId="4">
-    <w:abstractNumId w:val="4"/>
-  </w:num>
-  <w:num w:numId="5">
-    <w:abstractNumId w:val="6"/>
-  </w:num>
-  <w:num w:numId="6">
-    <w:abstractNumId w:val="7"/>
-  </w:num>
-  <w:num w:numId="7">
-    <w:abstractNumId w:val="5"/>
-  </w:num>
-  <w:num w:numId="8">
-    <w:abstractNumId w:val="2"/>
+  <w:num w:numId="14">
+    <w:abstractNumId w:val="12"/>
   </w:num>
 </w:numbering>
 </file>
@@ -1548,7 +2142,11 @@
         <w:lang w:val="en-US" w:eastAsia="en-US" w:bidi="ar-SA"/>
       </w:rPr>
     </w:rPrDefault>
-    <w:pPrDefault/>
+    <w:pPrDefault>
+      <w:pPr>
+        <w:spacing w:after="120" w:line="276" w:lineRule="auto"/>
+      </w:pPr>
+    </w:pPrDefault>
   </w:docDefaults>
   <w:latentStyles w:defLockedState="0" w:defUIPriority="99" w:defSemiHidden="0" w:defUnhideWhenUsed="0" w:defQFormat="0" w:count="371">
     <w:lsdException w:name="Normal" w:uiPriority="0" w:qFormat="1"/>

</xml_diff>